<commit_message>
find koatuu and katotth codes for settlements
</commit_message>
<xml_diff>
--- a/data/source/Географічний покажчик до населених пунктів до Каталогу метричних книг.docx
+++ b/data/source/Географічний покажчик до населених пунктів до Каталогу метричних книг.docx
@@ -6954,7 +6954,7 @@
           <w:sz w:val="24"/>
           <w:sz-cs w:val="24"/>
         </w:rPr>
-        <w:t xml:space="preserve">Поліське воєводство, Сарненський пов., Городецька гміна (с., Рівненська обл., Володимирецький р-н)   168, 200</w:t>
+        <w:t xml:space="preserve">Поліське воєводство, Сарненський пов., Городецька гміна (Гориньград Перший, с., Рівненська обл., Володимирецький р-н)   168, 200</w:t>
       </w:r>
     </w:p>
     <w:p>
@@ -8207,7 +8207,7 @@
           <w:sz w:val="24"/>
           <w:sz-cs w:val="24"/>
         </w:rPr>
-        <w:t xml:space="preserve"> Волинська губ., Дубенський пов., Мізоцька вол. (с., Рівненська обл., Здолбунівський р-н)   12, 79</w:t>
+        <w:t xml:space="preserve"> Волинська губ., Дубенський пов., Мізоцька вол. (Дермань Перша, с., Рівненська обл., Здолбунівський р-н)   12, 79</w:t>
       </w:r>
     </w:p>
     <w:p>
@@ -22506,7 +22506,24 @@
           <w:sz w:val="24"/>
           <w:sz-cs w:val="24"/>
         </w:rPr>
-        <w:t xml:space="preserve"> Волинське воєводство, Ровенський пов., Клеванська гміна (Іскра, с., Рівненська обл., Рівненський р-н)   160, 188</w:t>
+        <w:t xml:space="preserve"> Волинське воєводство, Ровенський пов., Клеванська гміна (</w:t>
+      </w:r>
+      <w:r>
+        <w:rPr>
+          <w:rFonts w:ascii="Arial" w:hAnsi="Arial" w:cs="Arial"/>
+          <w:sz w:val="20"/>
+          <w:sz-cs w:val="20"/>
+          <w:color w:val="000000"/>
+        </w:rPr>
+        <w:t xml:space="preserve">Новожуків</w:t>
+      </w:r>
+      <w:r>
+        <w:rPr>
+          <w:rFonts w:ascii="Times" w:hAnsi="Times" w:cs="Times"/>
+          <w:sz w:val="24"/>
+          <w:sz-cs w:val="24"/>
+        </w:rPr>
+        <w:t xml:space="preserve">, с., Рівненська обл., Рівненський р-н)   160, 188</w:t>
       </w:r>
     </w:p>
     <w:p>
@@ -25658,7 +25675,24 @@
           <w:sz w:val="24"/>
           <w:sz-cs w:val="24"/>
         </w:rPr>
-        <w:t xml:space="preserve"> Волинське воєводство, Дубенський пов., Крупецька гміна (Жовтневе, с., Рівненська обл., Радивилівський р-н)  32, 145</w:t>
+        <w:t xml:space="preserve"> Волинське воєводство, Дубенський пов., Крупецька гміна (</w:t>
+      </w:r>
+      <w:r>
+        <w:rPr>
+          <w:rFonts w:ascii="Arial" w:hAnsi="Arial" w:cs="Arial"/>
+          <w:sz w:val="20"/>
+          <w:sz-cs w:val="20"/>
+          <w:color w:val="000000"/>
+        </w:rPr>
+        <w:t xml:space="preserve">Нова Пляшева</w:t>
+      </w:r>
+      <w:r>
+        <w:rPr>
+          <w:rFonts w:ascii="Times" w:hAnsi="Times" w:cs="Times"/>
+          <w:sz w:val="24"/>
+          <w:sz-cs w:val="24"/>
+        </w:rPr>
+        <w:t xml:space="preserve">, с., Рівненська обл., Радивилівський р-н)  32, 145</w:t>
       </w:r>
     </w:p>
     <w:p>
@@ -26670,7 +26704,24 @@
           <w:sz w:val="24"/>
           <w:sz-cs w:val="24"/>
         </w:rPr>
-        <w:t xml:space="preserve"> Волинська губ., Дубенський пов., Малинська вол. (Радянське, с., Рівненська обл., Млинівський р-н)   33</w:t>
+        <w:t xml:space="preserve"> Волинська губ., Дубенський пов., Малинська вол. (</w:t>
+      </w:r>
+      <w:r>
+        <w:rPr>
+          <w:rFonts w:ascii="Arial" w:hAnsi="Arial" w:cs="Arial"/>
+          <w:sz w:val="20"/>
+          <w:sz-cs w:val="20"/>
+          <w:color w:val="000000"/>
+        </w:rPr>
+        <w:t xml:space="preserve">П’яннє</w:t>
+      </w:r>
+      <w:r>
+        <w:rPr>
+          <w:rFonts w:ascii="Times" w:hAnsi="Times" w:cs="Times"/>
+          <w:sz w:val="24"/>
+          <w:sz-cs w:val="24"/>
+        </w:rPr>
+        <w:t xml:space="preserve">, с., Рівненська обл., Млинівський р-н)   33</w:t>
       </w:r>
     </w:p>
     <w:p>

</xml_diff>

<commit_message>
fixed manually non unique locations
</commit_message>
<xml_diff>
--- a/data/source/Географічний покажчик до населених пунктів до Каталогу метричних книг.docx
+++ b/data/source/Географічний покажчик до населених пунктів до Каталогу метричних книг.docx
@@ -6407,13 +6407,7 @@
         <w:rPr>
           <w:rFonts w:ascii="Times" w:hAnsi="Times" w:cs="Times"/>
         </w:rPr>
-        <w:t>Грушвиця</w:t>
-      </w:r>
-      <w:r>
-        <w:rPr>
-          <w:rFonts w:ascii="Times" w:hAnsi="Times" w:cs="Times"/>
-        </w:rPr>
-        <w:t xml:space="preserve"> </w:t>
+        <w:t xml:space="preserve">Грушвиця </w:t>
       </w:r>
       <w:r>
         <w:rPr>
@@ -8479,13 +8473,7 @@
         <w:rPr>
           <w:rFonts w:ascii="Times" w:hAnsi="Times" w:cs="Times"/>
         </w:rPr>
-        <w:t xml:space="preserve"> </w:t>
-      </w:r>
-      <w:r>
-        <w:rPr>
-          <w:rFonts w:ascii="Times" w:hAnsi="Times" w:cs="Times"/>
-        </w:rPr>
-        <w:t xml:space="preserve">(с., </w:t>
+        <w:t xml:space="preserve"> (с., </w:t>
       </w:r>
       <w:r>
         <w:rPr>
@@ -27631,26 +27619,7 @@
           <w:rFonts w:ascii="Times" w:hAnsi="Times" w:cs="Times"/>
           <w:b/>
         </w:rPr>
-        <w:t xml:space="preserve">Ульбарів, </w:t>
-      </w:r>
-      <w:r>
-        <w:rPr>
-          <w:rFonts w:ascii="Times" w:hAnsi="Times" w:cs="Times"/>
-        </w:rPr>
-        <w:t>Волинська губ., Дубенський пов., Варковицька вол. (Копані, с., Рівненська обл., Дубенський р-н)   41, 195</w:t>
-      </w:r>
-    </w:p>
-    <w:p>
-      <w:pPr>
-        <w:ind w:left="1080"/>
-        <w:jc w:val="both"/>
-      </w:pPr>
-      <w:r>
-        <w:rPr>
-          <w:rFonts w:ascii="Times" w:hAnsi="Times" w:cs="Times"/>
-          <w:b/>
-        </w:rPr>
-        <w:t>Ульбарів Перший,</w:t>
+        <w:t>Ульбарів,</w:t>
       </w:r>
       <w:r>
         <w:rPr>
@@ -27788,45 +27757,45 @@
           <w:rFonts w:ascii="Times" w:hAnsi="Times" w:cs="Times"/>
           <w:b/>
         </w:rPr>
+        <w:t>Федорівка,</w:t>
+      </w:r>
+      <w:r>
+        <w:rPr>
+          <w:rFonts w:ascii="Times" w:hAnsi="Times" w:cs="Times"/>
+        </w:rPr>
+        <w:t xml:space="preserve"> Волинська губ., Рівненський пов., Вирівська вол. (с., Рівненська обл., Сарненський р-н)   100, 115, 121</w:t>
+      </w:r>
+    </w:p>
+    <w:p>
+      <w:pPr>
+        <w:ind w:left="1080"/>
+        <w:jc w:val="both"/>
+      </w:pPr>
+      <w:r>
+        <w:rPr>
+          <w:rFonts w:ascii="Times" w:hAnsi="Times" w:cs="Times"/>
+          <w:b/>
+        </w:rPr>
+        <w:t xml:space="preserve">Фільфарк, </w:t>
+      </w:r>
+      <w:r>
+        <w:rPr>
+          <w:rFonts w:ascii="Times" w:hAnsi="Times" w:cs="Times"/>
+        </w:rPr>
+        <w:t>Поліське воєводство, Сарненський пов., Немовицька гміна   196</w:t>
+      </w:r>
+    </w:p>
+    <w:p>
+      <w:pPr>
+        <w:ind w:left="1080"/>
+        <w:jc w:val="both"/>
+      </w:pPr>
+      <w:r>
+        <w:rPr>
+          <w:rFonts w:ascii="Times" w:hAnsi="Times" w:cs="Times"/>
+          <w:b/>
+        </w:rPr>
         <w:lastRenderedPageBreak/>
-        <w:t>Федорівка,</w:t>
-      </w:r>
-      <w:r>
-        <w:rPr>
-          <w:rFonts w:ascii="Times" w:hAnsi="Times" w:cs="Times"/>
-        </w:rPr>
-        <w:t xml:space="preserve"> Волинська губ., Рівненський пов., Вирівська вол. (с., Рівненська обл., Сарненський р-н)   100, 115, 121</w:t>
-      </w:r>
-    </w:p>
-    <w:p>
-      <w:pPr>
-        <w:ind w:left="1080"/>
-        <w:jc w:val="both"/>
-      </w:pPr>
-      <w:r>
-        <w:rPr>
-          <w:rFonts w:ascii="Times" w:hAnsi="Times" w:cs="Times"/>
-          <w:b/>
-        </w:rPr>
-        <w:t xml:space="preserve">Фільфарк, </w:t>
-      </w:r>
-      <w:r>
-        <w:rPr>
-          <w:rFonts w:ascii="Times" w:hAnsi="Times" w:cs="Times"/>
-        </w:rPr>
-        <w:t>Поліське воєводство, Сарненський пов., Немовицька гміна   196</w:t>
-      </w:r>
-    </w:p>
-    <w:p>
-      <w:pPr>
-        <w:ind w:left="1080"/>
-        <w:jc w:val="both"/>
-      </w:pPr>
-      <w:r>
-        <w:rPr>
-          <w:rFonts w:ascii="Times" w:hAnsi="Times" w:cs="Times"/>
-          <w:b/>
-        </w:rPr>
         <w:t>Франівка,</w:t>
       </w:r>
       <w:r>
@@ -28155,45 +28124,45 @@
           <w:rFonts w:ascii="Times" w:hAnsi="Times" w:cs="Times"/>
           <w:b/>
         </w:rPr>
+        <w:t xml:space="preserve">Хорозбит, </w:t>
+      </w:r>
+      <w:r>
+        <w:rPr>
+          <w:rFonts w:ascii="Times" w:hAnsi="Times" w:cs="Times"/>
+        </w:rPr>
+        <w:t>Поліське воєводство, Столинський пов., Березівська гміна (вилучений з обліку, Рівненська обл., Рокитнівський р-н)   172</w:t>
+      </w:r>
+    </w:p>
+    <w:p>
+      <w:pPr>
+        <w:ind w:left="1080"/>
+        <w:jc w:val="both"/>
+      </w:pPr>
+      <w:r>
+        <w:rPr>
+          <w:rFonts w:ascii="Times" w:hAnsi="Times" w:cs="Times"/>
+          <w:b/>
+        </w:rPr>
+        <w:t>Хорупань,</w:t>
+      </w:r>
+      <w:r>
+        <w:rPr>
+          <w:rFonts w:ascii="Times" w:hAnsi="Times" w:cs="Times"/>
+        </w:rPr>
+        <w:t xml:space="preserve"> Волинська губ., Дубенський пов., Млинівська вол. (с., Рівненська обл., Млинівський р-н)   27, 41, 176</w:t>
+      </w:r>
+    </w:p>
+    <w:p>
+      <w:pPr>
+        <w:ind w:left="1080"/>
+        <w:jc w:val="both"/>
+      </w:pPr>
+      <w:r>
+        <w:rPr>
+          <w:rFonts w:ascii="Times" w:hAnsi="Times" w:cs="Times"/>
+          <w:b/>
+        </w:rPr>
         <w:lastRenderedPageBreak/>
-        <w:t xml:space="preserve">Хорозбит, </w:t>
-      </w:r>
-      <w:r>
-        <w:rPr>
-          <w:rFonts w:ascii="Times" w:hAnsi="Times" w:cs="Times"/>
-        </w:rPr>
-        <w:t>Поліське воєводство, Столинський пов., Березівська гміна (вилучений з обліку, Рівненська обл., Рокитнівський р-н)   172</w:t>
-      </w:r>
-    </w:p>
-    <w:p>
-      <w:pPr>
-        <w:ind w:left="1080"/>
-        <w:jc w:val="both"/>
-      </w:pPr>
-      <w:r>
-        <w:rPr>
-          <w:rFonts w:ascii="Times" w:hAnsi="Times" w:cs="Times"/>
-          <w:b/>
-        </w:rPr>
-        <w:t>Хорупань,</w:t>
-      </w:r>
-      <w:r>
-        <w:rPr>
-          <w:rFonts w:ascii="Times" w:hAnsi="Times" w:cs="Times"/>
-        </w:rPr>
-        <w:t xml:space="preserve"> Волинська губ., Дубенський пов., Млинівська вол. (с., Рівненська обл., Млинівський р-н)   27, 41, 176</w:t>
-      </w:r>
-    </w:p>
-    <w:p>
-      <w:pPr>
-        <w:ind w:left="1080"/>
-        <w:jc w:val="both"/>
-      </w:pPr>
-      <w:r>
-        <w:rPr>
-          <w:rFonts w:ascii="Times" w:hAnsi="Times" w:cs="Times"/>
-          <w:b/>
-        </w:rPr>
         <w:t>Хотин,</w:t>
       </w:r>
       <w:r>
@@ -28514,39 +28483,39 @@
         <w:rPr>
           <w:rFonts w:ascii="Times" w:hAnsi="Times" w:cs="Times"/>
         </w:rPr>
+        <w:t xml:space="preserve">Ч </w:t>
+      </w:r>
+    </w:p>
+    <w:p>
+      <w:pPr>
+        <w:ind w:left="1080"/>
+        <w:jc w:val="both"/>
+      </w:pPr>
+      <w:r>
+        <w:rPr>
+          <w:rFonts w:ascii="Times" w:hAnsi="Times" w:cs="Times"/>
+          <w:b/>
+        </w:rPr>
+        <w:t>Чабель,</w:t>
+      </w:r>
+      <w:r>
+        <w:rPr>
+          <w:rFonts w:ascii="Times" w:hAnsi="Times" w:cs="Times"/>
+        </w:rPr>
+        <w:t xml:space="preserve"> Волинська губ., Рівненський пов., Вирівська вол. (с., Рівненська обл., Сарненський р-н)  100, 115 </w:t>
+      </w:r>
+    </w:p>
+    <w:p>
+      <w:pPr>
+        <w:ind w:left="1080"/>
+        <w:jc w:val="both"/>
+      </w:pPr>
+      <w:r>
+        <w:rPr>
+          <w:rFonts w:ascii="Times" w:hAnsi="Times" w:cs="Times"/>
+          <w:b/>
+        </w:rPr>
         <w:lastRenderedPageBreak/>
-        <w:t xml:space="preserve">Ч </w:t>
-      </w:r>
-    </w:p>
-    <w:p>
-      <w:pPr>
-        <w:ind w:left="1080"/>
-        <w:jc w:val="both"/>
-      </w:pPr>
-      <w:r>
-        <w:rPr>
-          <w:rFonts w:ascii="Times" w:hAnsi="Times" w:cs="Times"/>
-          <w:b/>
-        </w:rPr>
-        <w:t>Чабель,</w:t>
-      </w:r>
-      <w:r>
-        <w:rPr>
-          <w:rFonts w:ascii="Times" w:hAnsi="Times" w:cs="Times"/>
-        </w:rPr>
-        <w:t xml:space="preserve"> Волинська губ., Рівненський пов., Вирівська вол. (с., Рівненська обл., Сарненський р-н)  100, 115 </w:t>
-      </w:r>
-    </w:p>
-    <w:p>
-      <w:pPr>
-        <w:ind w:left="1080"/>
-        <w:jc w:val="both"/>
-      </w:pPr>
-      <w:r>
-        <w:rPr>
-          <w:rFonts w:ascii="Times" w:hAnsi="Times" w:cs="Times"/>
-          <w:b/>
-        </w:rPr>
         <w:t>Чаква,</w:t>
       </w:r>
       <w:r>
@@ -28914,26 +28883,26 @@
           <w:rFonts w:ascii="Times" w:hAnsi="Times" w:cs="Times"/>
           <w:b/>
         </w:rPr>
+        <w:t xml:space="preserve">Чудви, </w:t>
+      </w:r>
+      <w:r>
+        <w:rPr>
+          <w:rFonts w:ascii="Times" w:hAnsi="Times" w:cs="Times"/>
+        </w:rPr>
+        <w:t>Волинська губ., Рівненський пов., Деражненська вол. (с., Рівненська обл., Костопільський р-н)   149, 187, 200</w:t>
+      </w:r>
+    </w:p>
+    <w:p>
+      <w:pPr>
+        <w:ind w:left="1080"/>
+        <w:jc w:val="both"/>
+      </w:pPr>
+      <w:r>
+        <w:rPr>
+          <w:rFonts w:ascii="Times" w:hAnsi="Times" w:cs="Times"/>
+          <w:b/>
+        </w:rPr>
         <w:lastRenderedPageBreak/>
-        <w:t xml:space="preserve">Чудви, </w:t>
-      </w:r>
-      <w:r>
-        <w:rPr>
-          <w:rFonts w:ascii="Times" w:hAnsi="Times" w:cs="Times"/>
-        </w:rPr>
-        <w:t>Волинська губ., Рівненський пов., Деражненська вол. (с., Рівненська обл., Костопільський р-н)   149, 187, 200</w:t>
-      </w:r>
-    </w:p>
-    <w:p>
-      <w:pPr>
-        <w:ind w:left="1080"/>
-        <w:jc w:val="both"/>
-      </w:pPr>
-      <w:r>
-        <w:rPr>
-          <w:rFonts w:ascii="Times" w:hAnsi="Times" w:cs="Times"/>
-          <w:b/>
-        </w:rPr>
         <w:t>Чудель,</w:t>
       </w:r>
       <w:r>
@@ -29292,6 +29261,7 @@
         <w:rPr>
           <w:rFonts w:ascii="Times" w:hAnsi="Times" w:cs="Times"/>
         </w:rPr>
+        <w:lastRenderedPageBreak/>
         <w:t xml:space="preserve">Щ </w:t>
       </w:r>
     </w:p>
@@ -29665,26 +29635,26 @@
           <w:rFonts w:ascii="Times" w:hAnsi="Times" w:cs="Times"/>
           <w:b/>
         </w:rPr>
+        <w:t xml:space="preserve">Язвинки, </w:t>
+      </w:r>
+      <w:r>
+        <w:rPr>
+          <w:rFonts w:ascii="Times" w:hAnsi="Times" w:cs="Times"/>
+        </w:rPr>
+        <w:t>Поліське воєводство, Сарненський пов., Немовицька гміна (вилучений з обліку, Рівненська обл., Сарненський р-н)   196</w:t>
+      </w:r>
+    </w:p>
+    <w:p>
+      <w:pPr>
+        <w:ind w:left="1080"/>
+        <w:jc w:val="both"/>
+      </w:pPr>
+      <w:r>
+        <w:rPr>
+          <w:rFonts w:ascii="Times" w:hAnsi="Times" w:cs="Times"/>
+          <w:b/>
+        </w:rPr>
         <w:lastRenderedPageBreak/>
-        <w:t xml:space="preserve">Язвинки, </w:t>
-      </w:r>
-      <w:r>
-        <w:rPr>
-          <w:rFonts w:ascii="Times" w:hAnsi="Times" w:cs="Times"/>
-        </w:rPr>
-        <w:t>Поліське воєводство, Сарненський пов., Немовицька гміна (вилучений з обліку, Рівненська обл., Сарненський р-н)   196</w:t>
-      </w:r>
-    </w:p>
-    <w:p>
-      <w:pPr>
-        <w:ind w:left="1080"/>
-        <w:jc w:val="both"/>
-      </w:pPr>
-      <w:r>
-        <w:rPr>
-          <w:rFonts w:ascii="Times" w:hAnsi="Times" w:cs="Times"/>
-          <w:b/>
-        </w:rPr>
         <w:t xml:space="preserve">Якубівка, </w:t>
       </w:r>
       <w:r>
@@ -30027,7 +29997,6 @@
           <w:rFonts w:ascii="Times" w:hAnsi="Times" w:cs="Times"/>
           <w:b/>
         </w:rPr>
-        <w:lastRenderedPageBreak/>
         <w:t>Ясногірка,</w:t>
       </w:r>
       <w:r>

</xml_diff>